<commit_message>
making sure the figures are right
</commit_message>
<xml_diff>
--- a/manuscript_scopus.docx
+++ b/manuscript_scopus.docx
@@ -1939,7 +1939,7 @@
       <w:r>
         <w:drawing>
           <wp:inline>
-            <wp:extent cx="5969000" cy="4775200"/>
+            <wp:extent cx="5969000" cy="3581400"/>
             <wp:effectExtent b="0" l="0" r="0" t="0"/>
             <wp:docPr descr="Figure 1.  Number of big-team science publications separated by four large subject areas across years." title="" id="36" name="Picture"/>
             <a:graphic>
@@ -1960,7 +1960,7 @@
                   <pic:spPr bwMode="auto">
                     <a:xfrm>
                       <a:off x="0" y="0"/>
-                      <a:ext cx="5969000" cy="4775200"/>
+                      <a:ext cx="5969000" cy="3581400"/>
                     </a:xfrm>
                     <a:prstGeom prst="rect">
                       <a:avLst/>
@@ -2117,7 +2117,7 @@
       <w:r>
         <w:drawing>
           <wp:inline>
-            <wp:extent cx="5969000" cy="4775200"/>
+            <wp:extent cx="5969000" cy="3581400"/>
             <wp:effectExtent b="0" l="0" r="0" t="0"/>
             <wp:docPr descr="Figure 2.  Journal Areas for Big-Team Science Publications by Subject Area" title="" id="40" name="Picture"/>
             <a:graphic>
@@ -2138,7 +2138,7 @@
                   <pic:spPr bwMode="auto">
                     <a:xfrm>
                       <a:off x="0" y="0"/>
-                      <a:ext cx="5969000" cy="4775200"/>
+                      <a:ext cx="5969000" cy="3581400"/>
                     </a:xfrm>
                     <a:prstGeom prst="rect">
                       <a:avLst/>
@@ -2292,7 +2292,7 @@
       <w:r>
         <w:drawing>
           <wp:inline>
-            <wp:extent cx="5969000" cy="4775200"/>
+            <wp:extent cx="5969000" cy="3581400"/>
             <wp:effectExtent b="0" l="0" r="0" t="0"/>
             <wp:docPr descr="Figure 3.  Number of authors included on big-team science papers per year by subject area. Given the large skew in the data, the left panel presents the median number of authors per manuscript, and the right panel presents the average number of authors per manuscript by year." title="" id="44" name="Picture"/>
             <a:graphic>
@@ -2313,7 +2313,7 @@
                   <pic:spPr bwMode="auto">
                     <a:xfrm>
                       <a:off x="0" y="0"/>
-                      <a:ext cx="5969000" cy="4775200"/>
+                      <a:ext cx="5969000" cy="3581400"/>
                     </a:xfrm>
                     <a:prstGeom prst="rect">
                       <a:avLst/>
@@ -2615,7 +2615,7 @@
       <w:r>
         <w:drawing>
           <wp:inline>
-            <wp:extent cx="5969000" cy="4775200"/>
+            <wp:extent cx="5969000" cy="3581400"/>
             <wp:effectExtent b="0" l="0" r="0" t="0"/>
             <wp:docPr descr="Figure 4.  Average career length for big-team science authors. Larger dots indicate more variability in career length for authors by averaging the standard deviation in career length for each manuscript within a year. The data has been filtered to at least 10 publications in a year for this graph." title="" id="47" name="Picture"/>
             <a:graphic>
@@ -2636,7 +2636,7 @@
                   <pic:spPr bwMode="auto">
                     <a:xfrm>
                       <a:off x="0" y="0"/>
-                      <a:ext cx="5969000" cy="4775200"/>
+                      <a:ext cx="5969000" cy="3581400"/>
                     </a:xfrm>
                     <a:prstGeom prst="rect">
                       <a:avLst/>
@@ -2690,7 +2690,7 @@
       <w:r>
         <w:drawing>
           <wp:inline>
-            <wp:extent cx="5969000" cy="4775200"/>
+            <wp:extent cx="5969000" cy="3581400"/>
             <wp:effectExtent b="0" l="0" r="0" t="0"/>
             <wp:docPr descr="Figure 5.  Heatmap results of regression analyses for career length, number of publications, and geopolitical diversity in region. The top figure represents all results together for comparison across analyses. The bottom row represents individual heatmaps for each hypothesis to distinguish small differences between subject areas for those research questions. Non-significant results are indicated with NS on the plot." title="" id="50" name="Picture"/>
             <a:graphic>
@@ -2711,7 +2711,7 @@
                   <pic:spPr bwMode="auto">
                     <a:xfrm>
                       <a:off x="0" y="0"/>
-                      <a:ext cx="5969000" cy="4775200"/>
+                      <a:ext cx="5969000" cy="3581400"/>
                     </a:xfrm>
                     <a:prstGeom prst="rect">
                       <a:avLst/>
@@ -3387,7 +3387,7 @@
       <w:r>
         <w:drawing>
           <wp:inline>
-            <wp:extent cx="5969000" cy="4775200"/>
+            <wp:extent cx="5969000" cy="3581400"/>
             <wp:effectExtent b="0" l="0" r="0" t="0"/>
             <wp:docPr descr="Figure 6.  Geopolitical regions represented in big-team science publications versus all publications." title="" id="53" name="Picture"/>
             <a:graphic>
@@ -3408,7 +3408,7 @@
                   <pic:spPr bwMode="auto">
                     <a:xfrm>
                       <a:off x="0" y="0"/>
-                      <a:ext cx="5969000" cy="4775200"/>
+                      <a:ext cx="5969000" cy="3581400"/>
                     </a:xfrm>
                     <a:prstGeom prst="rect">
                       <a:avLst/>
@@ -3648,7 +3648,7 @@
       <w:r>
         <w:drawing>
           <wp:inline>
-            <wp:extent cx="5969000" cy="4775200"/>
+            <wp:extent cx="5969000" cy="3581400"/>
             <wp:effectExtent b="0" l="0" r="0" t="0"/>
             <wp:docPr descr="Figure 7.  A comparison of author affiliation geopolitical region across decades. F stands for first authors and O stands for other authors." title="" id="56" name="Picture"/>
             <a:graphic>
@@ -3669,7 +3669,7 @@
                   <pic:spPr bwMode="auto">
                     <a:xfrm>
                       <a:off x="0" y="0"/>
-                      <a:ext cx="5969000" cy="4775200"/>
+                      <a:ext cx="5969000" cy="3581400"/>
                     </a:xfrm>
                     <a:prstGeom prst="rect">
                       <a:avLst/>
@@ -3703,7 +3703,7 @@
       <w:r>
         <w:drawing>
           <wp:inline>
-            <wp:extent cx="5969000" cy="4775200"/>
+            <wp:extent cx="5969000" cy="3581400"/>
             <wp:effectExtent b="0" l="0" r="0" t="0"/>
             <wp:docPr descr="Figure 8.  Effect size of the differences in representation for UN Regions for author affiliations in big-team science papers by year. Larger dots indicate more papers and authors represented in the calculation of effect size." title="" id="59" name="Picture"/>
             <a:graphic>
@@ -3724,7 +3724,7 @@
                   <pic:spPr bwMode="auto">
                     <a:xfrm>
                       <a:off x="0" y="0"/>
-                      <a:ext cx="5969000" cy="4775200"/>
+                      <a:ext cx="5969000" cy="3581400"/>
                     </a:xfrm>
                     <a:prstGeom prst="rect">
                       <a:avLst/>
@@ -8832,7 +8832,7 @@
         <w:t xml:space="preserve">11</w:t>
       </w:r>
       <w:r>
-        <w:t xml:space="preserve">. The patterns of publications are roughly similar for big team science authors and all authors. It appears that porportionally, big team members are more likely to post preprints in comparison to all authors.</w:t>
+        <w:t xml:space="preserve">. The patterns of publications are roughly similar for big team science authors and all authors. It appears that proportionally, big team members are more likely to post preprints in comparison to all authors.</w:t>
       </w:r>
     </w:p>
     <w:p>

</xml_diff>